<commit_message>
questions pour l abattoir
</commit_message>
<xml_diff>
--- a/docs/ENVIRE_questionnaire.docx
+++ b/docs/ENVIRE_questionnaire.docx
@@ -37,6 +37,8 @@
         </w:rPr>
         <w:t xml:space="preserve">Les étapes principales dans la chaîne de production responsables du contact avec les animaux : </w:t>
       </w:r>
+      <w:bookmarkStart w:id="0" w:name="_GoBack"/>
+      <w:bookmarkEnd w:id="0"/>
     </w:p>
     <w:p>
       <w:pPr>
@@ -289,7 +291,25 @@
         <w:rPr>
           <w:rFonts w:asciiTheme="minorHAnsi" w:hAnsiTheme="minorHAnsi" w:cstheme="minorHAnsi"/>
         </w:rPr>
-        <w:t>Bien définir un contact avec l'animal/carcasse :</w:t>
+        <w:t>Bien définir un contact avec l'animal/carcasse</w:t>
+      </w:r>
+      <w:r>
+        <w:rPr>
+          <w:rFonts w:asciiTheme="minorHAnsi" w:hAnsiTheme="minorHAnsi" w:cstheme="minorHAnsi"/>
+        </w:rPr>
+        <w:t xml:space="preserve"> </w:t>
+      </w:r>
+      <w:r>
+        <w:rPr>
+          <w:rFonts w:asciiTheme="minorHAnsi" w:hAnsiTheme="minorHAnsi" w:cstheme="minorHAnsi"/>
+        </w:rPr>
+        <w:t>pour chaque étape</w:t>
+      </w:r>
+      <w:r>
+        <w:rPr>
+          <w:rFonts w:asciiTheme="minorHAnsi" w:hAnsiTheme="minorHAnsi" w:cstheme="minorHAnsi"/>
+        </w:rPr>
+        <w:t xml:space="preserve"> :</w:t>
       </w:r>
     </w:p>
     <w:p>
@@ -307,7 +327,7 @@
         <w:rPr>
           <w:rFonts w:asciiTheme="minorHAnsi" w:hAnsiTheme="minorHAnsi" w:cstheme="minorHAnsi"/>
         </w:rPr>
-        <w:t>Proportion de la main exposée (cm²) pour chaque étape.</w:t>
+        <w:t>Proportion de la main exposée (cm²).</w:t>
       </w:r>
     </w:p>
     <w:p>
@@ -325,7 +345,7 @@
         <w:rPr>
           <w:rFonts w:asciiTheme="minorHAnsi" w:hAnsiTheme="minorHAnsi" w:cstheme="minorHAnsi"/>
         </w:rPr>
-        <w:t>Durée d'un contact (secondes) pour chaque étape.</w:t>
+        <w:t>Durée d'un contact (secondes).</w:t>
       </w:r>
     </w:p>
     <w:p>
@@ -343,10 +363,44 @@
         <w:rPr>
           <w:rFonts w:asciiTheme="minorHAnsi" w:hAnsiTheme="minorHAnsi" w:cstheme="minorHAnsi"/>
         </w:rPr>
-        <w:t>Pratiques d'hygiène supplémentaires pendant l'étape (si elles existent).</w:t>
-      </w:r>
-      <w:bookmarkStart w:id="0" w:name="_GoBack"/>
-      <w:bookmarkEnd w:id="0"/>
+        <w:t>Autres objets contaminés qui sont en contact avec le personnel (à part les carcasses)</w:t>
+      </w:r>
+      <w:r>
+        <w:rPr>
+          <w:rFonts w:asciiTheme="minorHAnsi" w:hAnsiTheme="minorHAnsi" w:cstheme="minorHAnsi"/>
+        </w:rPr>
+        <w:t>.</w:t>
+      </w:r>
+    </w:p>
+    <w:p>
+      <w:pPr>
+        <w:pStyle w:val="NormalWeb"/>
+        <w:numPr>
+          <w:ilvl w:val="1"/>
+          <w:numId w:val="4"/>
+        </w:numPr>
+        <w:rPr>
+          <w:rFonts w:asciiTheme="minorHAnsi" w:hAnsiTheme="minorHAnsi" w:cstheme="minorHAnsi"/>
+        </w:rPr>
+      </w:pPr>
+      <w:r>
+        <w:rPr>
+          <w:rFonts w:asciiTheme="minorHAnsi" w:hAnsiTheme="minorHAnsi" w:cstheme="minorHAnsi"/>
+        </w:rPr>
+        <w:t>Pratiques d'hygiène supplémen</w:t>
+      </w:r>
+      <w:r>
+        <w:rPr>
+          <w:rFonts w:asciiTheme="minorHAnsi" w:hAnsiTheme="minorHAnsi" w:cstheme="minorHAnsi"/>
+        </w:rPr>
+        <w:t>taires pendant l'étape (si</w:t>
+      </w:r>
+      <w:r>
+        <w:rPr>
+          <w:rFonts w:asciiTheme="minorHAnsi" w:hAnsiTheme="minorHAnsi" w:cstheme="minorHAnsi"/>
+        </w:rPr>
+        <w:t xml:space="preserve"> existent).</w:t>
+      </w:r>
     </w:p>
     <w:p>
       <w:pPr>

</xml_diff>